<commit_message>
Update Plan de acción - Formato Alumnos.docx
</commit_message>
<xml_diff>
--- a/Plan de acción - Formato Alumnos.docx
+++ b/Plan de acción - Formato Alumnos.docx
@@ -1071,18 +1071,7 @@
                 <w:szCs w:val="22"/>
                 <w:lang w:eastAsia="es-MX" w:bidi="ar-SA"/>
               </w:rPr>
-              <w:t>Juan Carlos Estrada Gutiérrez</w:t>
-            </w:r>
-            <w:r>
-              <w:rPr>
-                <w:rFonts w:ascii="Ubuntu Light" w:eastAsia="Times New Roman" w:hAnsi="Ubuntu Light" w:cs="Calibri"/>
-                <w:color w:val="767171"/>
-                <w:kern w:val="0"/>
-                <w:sz w:val="22"/>
-                <w:szCs w:val="22"/>
-                <w:lang w:eastAsia="es-MX" w:bidi="ar-SA"/>
-              </w:rPr>
-              <w:t xml:space="preserve"> </w:t>
+              <w:t xml:space="preserve">Juan Carlos Estrada Gutiérrez </w:t>
             </w:r>
             <w:r>
               <w:rPr>
@@ -1167,18 +1156,7 @@
                 <w:szCs w:val="22"/>
                 <w:lang w:eastAsia="es-MX" w:bidi="ar-SA"/>
               </w:rPr>
-              <w:t>Alexander Arroyo Núñez</w:t>
-            </w:r>
-            <w:r>
-              <w:rPr>
-                <w:rFonts w:ascii="Ubuntu Light" w:eastAsia="Times New Roman" w:hAnsi="Ubuntu Light" w:cs="Calibri"/>
-                <w:color w:val="767171"/>
-                <w:kern w:val="0"/>
-                <w:sz w:val="22"/>
-                <w:szCs w:val="22"/>
-                <w:lang w:eastAsia="es-MX" w:bidi="ar-SA"/>
-              </w:rPr>
-              <w:t xml:space="preserve"> </w:t>
+              <w:t xml:space="preserve">Alexander Arroyo Núñez </w:t>
             </w:r>
             <w:r>
               <w:rPr>
@@ -1319,18 +1297,7 @@
                 <w:szCs w:val="22"/>
                 <w:lang w:eastAsia="es-MX" w:bidi="ar-SA"/>
               </w:rPr>
-              <w:t xml:space="preserve"> </w:t>
-            </w:r>
-            <w:r>
-              <w:rPr>
-                <w:rFonts w:ascii="Ubuntu Light" w:eastAsia="Times New Roman" w:hAnsi="Ubuntu Light" w:cs="Calibri"/>
-                <w:color w:val="767171"/>
-                <w:kern w:val="0"/>
-                <w:sz w:val="22"/>
-                <w:szCs w:val="22"/>
-                <w:lang w:eastAsia="es-MX" w:bidi="ar-SA"/>
-              </w:rPr>
-              <w:t>Armida González Lorence</w:t>
+              <w:t xml:space="preserve"> Armida González Lorence</w:t>
             </w:r>
             <w:r>
               <w:rPr>
@@ -1503,18 +1470,7 @@
                 <w:szCs w:val="22"/>
                 <w:lang w:eastAsia="es-MX" w:bidi="ar-SA"/>
               </w:rPr>
-              <w:t xml:space="preserve"> industrias alimentarias</w:t>
-            </w:r>
-            <w:r>
-              <w:rPr>
-                <w:rFonts w:ascii="Ubuntu Light" w:eastAsia="Times New Roman" w:hAnsi="Ubuntu Light" w:cs="Calibri"/>
-                <w:color w:val="767171"/>
-                <w:kern w:val="0"/>
-                <w:sz w:val="22"/>
-                <w:szCs w:val="22"/>
-                <w:lang w:eastAsia="es-MX" w:bidi="ar-SA"/>
-              </w:rPr>
-              <w:t xml:space="preserve"> </w:t>
+              <w:t xml:space="preserve"> industrias alimentarias </w:t>
             </w:r>
             <w:r>
               <w:rPr>
@@ -1695,18 +1651,7 @@
                 <w:szCs w:val="22"/>
                 <w:lang w:eastAsia="es-MX" w:bidi="ar-SA"/>
               </w:rPr>
-              <w:t xml:space="preserve"> crear un plan de manejo ambiental</w:t>
-            </w:r>
-            <w:r>
-              <w:rPr>
-                <w:rFonts w:ascii="Ubuntu Light" w:eastAsia="Times New Roman" w:hAnsi="Ubuntu Light" w:cs="Calibri"/>
-                <w:color w:val="767171"/>
-                <w:kern w:val="0"/>
-                <w:sz w:val="22"/>
-                <w:szCs w:val="22"/>
-                <w:lang w:eastAsia="es-MX" w:bidi="ar-SA"/>
-              </w:rPr>
-              <w:t xml:space="preserve"> </w:t>
+              <w:t xml:space="preserve"> crear un plan de manejo ambiental </w:t>
             </w:r>
             <w:r>
               <w:rPr>
@@ -1810,7 +1755,88 @@
                 <w:szCs w:val="22"/>
                 <w:lang w:eastAsia="es-MX" w:bidi="ar-SA"/>
               </w:rPr>
-              <w:t>&lt;Objetivo 1&gt;&lt;Enlistar los objetivos sociales, industriales y técnicos que satisface este proyecto&gt;</w:t>
+              <w:t>&lt;</w:t>
+            </w:r>
+            <w:r>
+              <w:rPr>
+                <w:rFonts w:ascii="Ubuntu Light" w:eastAsia="Times New Roman" w:hAnsi="Ubuntu Light" w:cs="Calibri"/>
+                <w:color w:val="767171"/>
+                <w:kern w:val="0"/>
+                <w:sz w:val="22"/>
+                <w:szCs w:val="22"/>
+                <w:lang w:eastAsia="es-MX" w:bidi="ar-SA"/>
+              </w:rPr>
+              <w:t xml:space="preserve">Determinar sensores a utilizar para integrar el prototipo mediante la identificación de los aspectos a medir según la norma </w:t>
+            </w:r>
+            <w:r>
+              <w:rPr>
+                <w:rFonts w:ascii="Ubuntu Light" w:eastAsia="Times New Roman" w:hAnsi="Ubuntu Light" w:cs="Calibri"/>
+                <w:color w:val="767171"/>
+                <w:kern w:val="0"/>
+                <w:sz w:val="22"/>
+                <w:szCs w:val="22"/>
+                <w:lang w:eastAsia="es-MX" w:bidi="ar-SA"/>
+              </w:rPr>
+              <w:t xml:space="preserve">ISO 14001 </w:t>
+            </w:r>
+            <w:r>
+              <w:rPr>
+                <w:rFonts w:ascii="Ubuntu Light" w:eastAsia="Times New Roman" w:hAnsi="Ubuntu Light" w:cs="Calibri"/>
+                <w:color w:val="767171"/>
+                <w:kern w:val="0"/>
+                <w:sz w:val="22"/>
+                <w:szCs w:val="22"/>
+                <w:lang w:eastAsia="es-MX" w:bidi="ar-SA"/>
+              </w:rPr>
+              <w:t>&gt;</w:t>
+            </w:r>
+          </w:p>
+          <w:p>
+            <w:pPr>
+              <w:suppressAutoHyphens w:val="0"/>
+              <w:autoSpaceDN/>
+              <w:textAlignment w:val="auto"/>
+              <w:rPr>
+                <w:rFonts w:ascii="Ubuntu Light" w:eastAsia="Times New Roman" w:hAnsi="Ubuntu Light" w:cs="Calibri"/>
+                <w:color w:val="767171"/>
+                <w:kern w:val="0"/>
+                <w:sz w:val="22"/>
+                <w:szCs w:val="22"/>
+                <w:lang w:eastAsia="es-MX" w:bidi="ar-SA"/>
+              </w:rPr>
+            </w:pPr>
+            <w:r>
+              <w:rPr>
+                <w:rFonts w:ascii="Ubuntu Light" w:eastAsia="Times New Roman" w:hAnsi="Ubuntu Light" w:cs="Calibri"/>
+                <w:color w:val="767171"/>
+                <w:kern w:val="0"/>
+                <w:sz w:val="22"/>
+                <w:szCs w:val="22"/>
+                <w:lang w:eastAsia="es-MX" w:bidi="ar-SA"/>
+              </w:rPr>
+              <w:t>&lt;</w:t>
+            </w:r>
+            <w:r>
+              <w:rPr>
+                <w:rFonts w:ascii="Ubuntu Light" w:eastAsia="Times New Roman" w:hAnsi="Ubuntu Light" w:cs="Calibri"/>
+                <w:color w:val="767171"/>
+                <w:kern w:val="0"/>
+                <w:sz w:val="22"/>
+                <w:szCs w:val="22"/>
+                <w:lang w:eastAsia="es-MX" w:bidi="ar-SA"/>
+              </w:rPr>
+              <w:t>Descubrir y operar cada uno de los sensores necesarios</w:t>
+            </w:r>
+            <w:r>
+              <w:rPr>
+                <w:rFonts w:ascii="Ubuntu Light" w:eastAsia="Times New Roman" w:hAnsi="Ubuntu Light" w:cs="Calibri"/>
+                <w:color w:val="767171"/>
+                <w:kern w:val="0"/>
+                <w:sz w:val="22"/>
+                <w:szCs w:val="22"/>
+                <w:lang w:eastAsia="es-MX" w:bidi="ar-SA"/>
+              </w:rPr>
+              <w:t>&gt;</w:t>
             </w:r>
           </w:p>
         </w:tc>
@@ -1870,7 +1896,29 @@
                 <w:szCs w:val="22"/>
                 <w:lang w:eastAsia="es-MX" w:bidi="ar-SA"/>
               </w:rPr>
-              <w:t>&lt;Objetivo 2&gt;</w:t>
+              <w:t>&lt;</w:t>
+            </w:r>
+            <w:r>
+              <w:rPr>
+                <w:rFonts w:ascii="Ubuntu Light" w:eastAsia="Times New Roman" w:hAnsi="Ubuntu Light" w:cs="Calibri"/>
+                <w:color w:val="767171"/>
+                <w:kern w:val="0"/>
+                <w:sz w:val="22"/>
+                <w:szCs w:val="22"/>
+                <w:lang w:eastAsia="es-MX" w:bidi="ar-SA"/>
+              </w:rPr>
+              <w:t>Diseñar la integración de sensores y actuadores según requerimientos de la industria alimentaria</w:t>
+            </w:r>
+            <w:r>
+              <w:rPr>
+                <w:rFonts w:ascii="Ubuntu Light" w:eastAsia="Times New Roman" w:hAnsi="Ubuntu Light" w:cs="Calibri"/>
+                <w:color w:val="767171"/>
+                <w:kern w:val="0"/>
+                <w:sz w:val="22"/>
+                <w:szCs w:val="22"/>
+                <w:lang w:eastAsia="es-MX" w:bidi="ar-SA"/>
+              </w:rPr>
+              <w:t>&gt;</w:t>
             </w:r>
           </w:p>
         </w:tc>
@@ -1930,8 +1978,227 @@
                 <w:szCs w:val="22"/>
                 <w:lang w:eastAsia="es-MX" w:bidi="ar-SA"/>
               </w:rPr>
-              <w:t>&lt;Objetivo 3&gt;</w:t>
-            </w:r>
+              <w:t>&lt;</w:t>
+            </w:r>
+            <w:r>
+              <w:rPr>
+                <w:rFonts w:ascii="Ubuntu Light" w:eastAsia="Times New Roman" w:hAnsi="Ubuntu Light" w:cs="Calibri"/>
+                <w:color w:val="767171"/>
+                <w:kern w:val="0"/>
+                <w:sz w:val="22"/>
+                <w:szCs w:val="22"/>
+                <w:lang w:eastAsia="es-MX" w:bidi="ar-SA"/>
+              </w:rPr>
+              <w:t>Integrar hardware de prototipo</w:t>
+            </w:r>
+            <w:r>
+              <w:rPr>
+                <w:rFonts w:ascii="Ubuntu Light" w:eastAsia="Times New Roman" w:hAnsi="Ubuntu Light" w:cs="Calibri"/>
+                <w:color w:val="767171"/>
+                <w:kern w:val="0"/>
+                <w:sz w:val="22"/>
+                <w:szCs w:val="22"/>
+                <w:lang w:eastAsia="es-MX" w:bidi="ar-SA"/>
+              </w:rPr>
+              <w:t>&gt;</w:t>
+            </w:r>
+          </w:p>
+          <w:p>
+            <w:pPr>
+              <w:suppressAutoHyphens w:val="0"/>
+              <w:autoSpaceDN/>
+              <w:textAlignment w:val="auto"/>
+              <w:rPr>
+                <w:rFonts w:ascii="Ubuntu Light" w:eastAsia="Times New Roman" w:hAnsi="Ubuntu Light" w:cs="Calibri"/>
+                <w:color w:val="767171"/>
+                <w:kern w:val="0"/>
+                <w:sz w:val="22"/>
+                <w:szCs w:val="22"/>
+                <w:lang w:eastAsia="es-MX" w:bidi="ar-SA"/>
+              </w:rPr>
+            </w:pPr>
+            <w:r>
+              <w:rPr>
+                <w:rFonts w:ascii="Ubuntu Light" w:eastAsia="Times New Roman" w:hAnsi="Ubuntu Light" w:cs="Calibri"/>
+                <w:color w:val="767171"/>
+                <w:kern w:val="0"/>
+                <w:sz w:val="22"/>
+                <w:szCs w:val="22"/>
+                <w:lang w:eastAsia="es-MX" w:bidi="ar-SA"/>
+              </w:rPr>
+              <w:t>&lt;Seleccionar de lenguaje de programación apropiado para un funcionamiento óptimo en tiempo real&gt;</w:t>
+            </w:r>
+          </w:p>
+          <w:p>
+            <w:pPr>
+              <w:suppressAutoHyphens w:val="0"/>
+              <w:autoSpaceDN/>
+              <w:textAlignment w:val="auto"/>
+              <w:rPr>
+                <w:rFonts w:ascii="Ubuntu Light" w:eastAsia="Times New Roman" w:hAnsi="Ubuntu Light" w:cs="Calibri"/>
+                <w:color w:val="767171"/>
+                <w:kern w:val="0"/>
+                <w:sz w:val="22"/>
+                <w:szCs w:val="22"/>
+                <w:lang w:eastAsia="es-MX" w:bidi="ar-SA"/>
+              </w:rPr>
+            </w:pPr>
+            <w:r>
+              <w:rPr>
+                <w:rFonts w:ascii="Ubuntu Light" w:eastAsia="Times New Roman" w:hAnsi="Ubuntu Light" w:cs="Calibri"/>
+                <w:color w:val="767171"/>
+                <w:kern w:val="0"/>
+                <w:sz w:val="22"/>
+                <w:szCs w:val="22"/>
+                <w:lang w:eastAsia="es-MX" w:bidi="ar-SA"/>
+              </w:rPr>
+              <w:t>&lt;Instalar software necesario&gt;</w:t>
+            </w:r>
+          </w:p>
+          <w:p>
+            <w:pPr>
+              <w:suppressAutoHyphens w:val="0"/>
+              <w:autoSpaceDN/>
+              <w:textAlignment w:val="auto"/>
+              <w:rPr>
+                <w:rFonts w:ascii="Ubuntu Light" w:eastAsia="Times New Roman" w:hAnsi="Ubuntu Light" w:cs="Calibri"/>
+                <w:color w:val="767171"/>
+                <w:kern w:val="0"/>
+                <w:sz w:val="22"/>
+                <w:szCs w:val="22"/>
+                <w:lang w:eastAsia="es-MX" w:bidi="ar-SA"/>
+              </w:rPr>
+            </w:pPr>
+            <w:r>
+              <w:rPr>
+                <w:rFonts w:ascii="Ubuntu Light" w:eastAsia="Times New Roman" w:hAnsi="Ubuntu Light" w:cs="Calibri"/>
+                <w:color w:val="767171"/>
+                <w:kern w:val="0"/>
+                <w:sz w:val="22"/>
+                <w:szCs w:val="22"/>
+                <w:lang w:eastAsia="es-MX" w:bidi="ar-SA"/>
+              </w:rPr>
+              <w:t>&lt;Diseño y desarrollo de programas&gt;</w:t>
+            </w:r>
+          </w:p>
+          <w:p>
+            <w:pPr>
+              <w:suppressAutoHyphens w:val="0"/>
+              <w:autoSpaceDN/>
+              <w:textAlignment w:val="auto"/>
+              <w:rPr>
+                <w:rFonts w:ascii="Ubuntu Light" w:eastAsia="Times New Roman" w:hAnsi="Ubuntu Light" w:cs="Calibri"/>
+                <w:color w:val="767171"/>
+                <w:kern w:val="0"/>
+                <w:sz w:val="22"/>
+                <w:szCs w:val="22"/>
+                <w:lang w:eastAsia="es-MX" w:bidi="ar-SA"/>
+              </w:rPr>
+            </w:pPr>
+            <w:r>
+              <w:rPr>
+                <w:rFonts w:ascii="Ubuntu Light" w:eastAsia="Times New Roman" w:hAnsi="Ubuntu Light" w:cs="Calibri"/>
+                <w:color w:val="767171"/>
+                <w:kern w:val="0"/>
+                <w:sz w:val="22"/>
+                <w:szCs w:val="22"/>
+                <w:lang w:eastAsia="es-MX" w:bidi="ar-SA"/>
+              </w:rPr>
+              <w:t>&lt;Integración de Software y Hardware&gt;</w:t>
+            </w:r>
+          </w:p>
+          <w:p>
+            <w:pPr>
+              <w:suppressAutoHyphens w:val="0"/>
+              <w:autoSpaceDN/>
+              <w:textAlignment w:val="auto"/>
+              <w:rPr>
+                <w:rFonts w:ascii="Ubuntu Light" w:eastAsia="Times New Roman" w:hAnsi="Ubuntu Light" w:cs="Calibri"/>
+                <w:color w:val="767171"/>
+                <w:kern w:val="0"/>
+                <w:sz w:val="22"/>
+                <w:szCs w:val="22"/>
+                <w:lang w:eastAsia="es-MX" w:bidi="ar-SA"/>
+              </w:rPr>
+            </w:pPr>
+            <w:r>
+              <w:rPr>
+                <w:rFonts w:ascii="Ubuntu Light" w:eastAsia="Times New Roman" w:hAnsi="Ubuntu Light" w:cs="Calibri"/>
+                <w:color w:val="767171"/>
+                <w:kern w:val="0"/>
+                <w:sz w:val="22"/>
+                <w:szCs w:val="22"/>
+                <w:lang w:eastAsia="es-MX" w:bidi="ar-SA"/>
+              </w:rPr>
+              <w:t>&lt;Diseñar y efectuar pruebas del prototipo&gt;</w:t>
+            </w:r>
+          </w:p>
+          <w:p>
+            <w:pPr>
+              <w:suppressAutoHyphens w:val="0"/>
+              <w:autoSpaceDN/>
+              <w:textAlignment w:val="auto"/>
+              <w:rPr>
+                <w:rFonts w:ascii="Ubuntu Light" w:eastAsia="Times New Roman" w:hAnsi="Ubuntu Light" w:cs="Calibri"/>
+                <w:color w:val="767171"/>
+                <w:kern w:val="0"/>
+                <w:sz w:val="22"/>
+                <w:szCs w:val="22"/>
+                <w:lang w:eastAsia="es-MX" w:bidi="ar-SA"/>
+              </w:rPr>
+            </w:pPr>
+            <w:r>
+              <w:rPr>
+                <w:rFonts w:ascii="Ubuntu Light" w:eastAsia="Times New Roman" w:hAnsi="Ubuntu Light" w:cs="Calibri"/>
+                <w:color w:val="767171"/>
+                <w:kern w:val="0"/>
+                <w:sz w:val="22"/>
+                <w:szCs w:val="22"/>
+                <w:lang w:eastAsia="es-MX" w:bidi="ar-SA"/>
+              </w:rPr>
+              <w:t>&lt;Desarrollar de curso en código IoT&gt;</w:t>
+            </w:r>
+          </w:p>
+          <w:p>
+            <w:pPr>
+              <w:suppressAutoHyphens w:val="0"/>
+              <w:autoSpaceDN/>
+              <w:textAlignment w:val="auto"/>
+              <w:rPr>
+                <w:rFonts w:ascii="Ubuntu Light" w:eastAsia="Times New Roman" w:hAnsi="Ubuntu Light" w:cs="Calibri"/>
+                <w:color w:val="767171"/>
+                <w:kern w:val="0"/>
+                <w:sz w:val="22"/>
+                <w:szCs w:val="22"/>
+                <w:lang w:eastAsia="es-MX" w:bidi="ar-SA"/>
+              </w:rPr>
+            </w:pPr>
+            <w:r>
+              <w:rPr>
+                <w:rFonts w:ascii="Ubuntu Light" w:eastAsia="Times New Roman" w:hAnsi="Ubuntu Light" w:cs="Calibri"/>
+                <w:color w:val="767171"/>
+                <w:kern w:val="0"/>
+                <w:sz w:val="22"/>
+                <w:szCs w:val="22"/>
+                <w:lang w:eastAsia="es-MX" w:bidi="ar-SA"/>
+              </w:rPr>
+              <w:t>&lt;Documentar reporte de proyecto desarrollado&gt;</w:t>
+            </w:r>
+          </w:p>
+          <w:p>
+            <w:pPr>
+              <w:suppressAutoHyphens w:val="0"/>
+              <w:autoSpaceDN/>
+              <w:textAlignment w:val="auto"/>
+              <w:rPr>
+                <w:rFonts w:ascii="Ubuntu Light" w:eastAsia="Times New Roman" w:hAnsi="Ubuntu Light" w:cs="Calibri"/>
+                <w:color w:val="767171"/>
+                <w:kern w:val="0"/>
+                <w:sz w:val="22"/>
+                <w:szCs w:val="22"/>
+                <w:lang w:eastAsia="es-MX" w:bidi="ar-SA"/>
+              </w:rPr>
+            </w:pPr>
           </w:p>
         </w:tc>
       </w:tr>
@@ -2001,29 +2268,309 @@
                 <w:szCs w:val="22"/>
                 <w:lang w:eastAsia="es-MX" w:bidi="ar-SA"/>
               </w:rPr>
-              <w:t>&lt;En esta sección se desarrolla en extensión media y en lenguaje coloquial lo expresado en los objetivos&gt;</w:t>
-            </w:r>
-            <w:r>
-              <w:rPr>
-                <w:rFonts w:ascii="Ubuntu Light" w:eastAsia="Times New Roman" w:hAnsi="Ubuntu Light" w:cs="Calibri"/>
-                <w:color w:val="767171"/>
-                <w:kern w:val="0"/>
-                <w:sz w:val="22"/>
-                <w:szCs w:val="22"/>
-                <w:lang w:eastAsia="es-MX" w:bidi="ar-SA"/>
-              </w:rPr>
-              <w:br/>
-            </w:r>
-            <w:r>
-              <w:rPr>
-                <w:rFonts w:ascii="Ubuntu Light" w:eastAsia="Times New Roman" w:hAnsi="Ubuntu Light" w:cs="Calibri"/>
-                <w:color w:val="767171"/>
-                <w:kern w:val="0"/>
-                <w:sz w:val="22"/>
-                <w:szCs w:val="22"/>
-                <w:lang w:eastAsia="es-MX" w:bidi="ar-SA"/>
-              </w:rPr>
-              <w:br/>
+              <w:t>&lt;</w:t>
+            </w:r>
+            <w:r>
+              <w:t xml:space="preserve"> </w:t>
+            </w:r>
+            <w:r>
+              <w:rPr>
+                <w:rFonts w:ascii="Ubuntu Light" w:eastAsia="Times New Roman" w:hAnsi="Ubuntu Light" w:cs="Calibri"/>
+                <w:color w:val="767171"/>
+                <w:kern w:val="0"/>
+                <w:sz w:val="22"/>
+                <w:szCs w:val="22"/>
+                <w:lang w:eastAsia="es-MX" w:bidi="ar-SA"/>
+              </w:rPr>
+              <w:t xml:space="preserve">Se propone este proyecto de </w:t>
+            </w:r>
+            <w:r>
+              <w:rPr>
+                <w:rFonts w:ascii="Ubuntu Light" w:eastAsia="Times New Roman" w:hAnsi="Ubuntu Light" w:cs="Calibri"/>
+                <w:color w:val="767171"/>
+                <w:kern w:val="0"/>
+                <w:sz w:val="22"/>
+                <w:szCs w:val="22"/>
+                <w:lang w:eastAsia="es-MX" w:bidi="ar-SA"/>
+              </w:rPr>
+              <w:t xml:space="preserve">monitoreo ambiental </w:t>
+            </w:r>
+            <w:r>
+              <w:rPr>
+                <w:rFonts w:ascii="Ubuntu Light" w:eastAsia="Times New Roman" w:hAnsi="Ubuntu Light" w:cs="Calibri"/>
+                <w:color w:val="767171"/>
+                <w:kern w:val="0"/>
+                <w:sz w:val="22"/>
+                <w:szCs w:val="22"/>
+                <w:lang w:eastAsia="es-MX" w:bidi="ar-SA"/>
+              </w:rPr>
+              <w:t>porque se pretende mediante la operación del mismo, mantener un am</w:t>
+            </w:r>
+            <w:r>
+              <w:rPr>
+                <w:rFonts w:ascii="Ubuntu Light" w:eastAsia="Times New Roman" w:hAnsi="Ubuntu Light" w:cs="Calibri"/>
+                <w:color w:val="767171"/>
+                <w:kern w:val="0"/>
+                <w:sz w:val="22"/>
+                <w:szCs w:val="22"/>
+                <w:lang w:eastAsia="es-MX" w:bidi="ar-SA"/>
+              </w:rPr>
+              <w:lastRenderedPageBreak/>
+              <w:t>biente ideal en los sitios donde se manipulen alimentos para</w:t>
+            </w:r>
+            <w:r>
+              <w:rPr>
+                <w:rFonts w:ascii="Ubuntu Light" w:eastAsia="Times New Roman" w:hAnsi="Ubuntu Light" w:cs="Calibri"/>
+                <w:color w:val="767171"/>
+                <w:kern w:val="0"/>
+                <w:sz w:val="22"/>
+                <w:szCs w:val="22"/>
+                <w:lang w:eastAsia="es-MX" w:bidi="ar-SA"/>
+              </w:rPr>
+              <w:t xml:space="preserve"> prevenir la aparición de patógenos y alérgenos causantes del deterioro alimentario. </w:t>
+            </w:r>
+          </w:p>
+          <w:p>
+            <w:pPr>
+              <w:suppressAutoHyphens w:val="0"/>
+              <w:autoSpaceDN/>
+              <w:textAlignment w:val="auto"/>
+              <w:rPr>
+                <w:rFonts w:ascii="Ubuntu Light" w:eastAsia="Times New Roman" w:hAnsi="Ubuntu Light" w:cs="Calibri"/>
+                <w:color w:val="767171"/>
+                <w:kern w:val="0"/>
+                <w:sz w:val="22"/>
+                <w:szCs w:val="22"/>
+                <w:lang w:eastAsia="es-MX" w:bidi="ar-SA"/>
+              </w:rPr>
+            </w:pPr>
+            <w:r>
+              <w:rPr>
+                <w:rFonts w:ascii="Ubuntu Light" w:eastAsia="Times New Roman" w:hAnsi="Ubuntu Light" w:cs="Calibri"/>
+                <w:color w:val="767171"/>
+                <w:kern w:val="0"/>
+                <w:sz w:val="22"/>
+                <w:szCs w:val="22"/>
+                <w:lang w:eastAsia="es-MX" w:bidi="ar-SA"/>
+              </w:rPr>
+              <w:t>E</w:t>
+            </w:r>
+            <w:r>
+              <w:rPr>
+                <w:rFonts w:ascii="Ubuntu Light" w:eastAsia="Times New Roman" w:hAnsi="Ubuntu Light" w:cs="Calibri"/>
+                <w:color w:val="767171"/>
+                <w:kern w:val="0"/>
+                <w:sz w:val="22"/>
+                <w:szCs w:val="22"/>
+                <w:lang w:eastAsia="es-MX" w:bidi="ar-SA"/>
+              </w:rPr>
+              <w:t>valuar</w:t>
+            </w:r>
+            <w:r>
+              <w:rPr>
+                <w:rFonts w:ascii="Ubuntu Light" w:eastAsia="Times New Roman" w:hAnsi="Ubuntu Light" w:cs="Calibri"/>
+                <w:color w:val="767171"/>
+                <w:kern w:val="0"/>
+                <w:sz w:val="22"/>
+                <w:szCs w:val="22"/>
+                <w:lang w:eastAsia="es-MX" w:bidi="ar-SA"/>
+              </w:rPr>
+              <w:t xml:space="preserve">, </w:t>
+            </w:r>
+            <w:r>
+              <w:rPr>
+                <w:rFonts w:ascii="Ubuntu Light" w:eastAsia="Times New Roman" w:hAnsi="Ubuntu Light" w:cs="Calibri"/>
+                <w:color w:val="767171"/>
+                <w:kern w:val="0"/>
+                <w:sz w:val="22"/>
+                <w:szCs w:val="22"/>
+                <w:lang w:eastAsia="es-MX" w:bidi="ar-SA"/>
+              </w:rPr>
+              <w:t xml:space="preserve">inspeccionar </w:t>
+            </w:r>
+            <w:r>
+              <w:rPr>
+                <w:rFonts w:ascii="Ubuntu Light" w:eastAsia="Times New Roman" w:hAnsi="Ubuntu Light" w:cs="Calibri"/>
+                <w:color w:val="767171"/>
+                <w:kern w:val="0"/>
+                <w:sz w:val="22"/>
+                <w:szCs w:val="22"/>
+                <w:lang w:eastAsia="es-MX" w:bidi="ar-SA"/>
+              </w:rPr>
+              <w:t xml:space="preserve">y controlar </w:t>
+            </w:r>
+            <w:r>
+              <w:rPr>
+                <w:rFonts w:ascii="Ubuntu Light" w:eastAsia="Times New Roman" w:hAnsi="Ubuntu Light" w:cs="Calibri"/>
+                <w:color w:val="767171"/>
+                <w:kern w:val="0"/>
+                <w:sz w:val="22"/>
+                <w:szCs w:val="22"/>
+                <w:lang w:eastAsia="es-MX" w:bidi="ar-SA"/>
+              </w:rPr>
+              <w:t>el ambiente para poder identificar los puntos de posible</w:t>
+            </w:r>
+            <w:r>
+              <w:rPr>
+                <w:rFonts w:ascii="Ubuntu Light" w:eastAsia="Times New Roman" w:hAnsi="Ubuntu Light" w:cs="Calibri"/>
+                <w:color w:val="767171"/>
+                <w:kern w:val="0"/>
+                <w:sz w:val="22"/>
+                <w:szCs w:val="22"/>
+                <w:lang w:eastAsia="es-MX" w:bidi="ar-SA"/>
+              </w:rPr>
+              <w:t>s factores ambientales</w:t>
+            </w:r>
+            <w:r>
+              <w:rPr>
+                <w:rFonts w:ascii="Ubuntu Light" w:eastAsia="Times New Roman" w:hAnsi="Ubuntu Light" w:cs="Calibri"/>
+                <w:color w:val="767171"/>
+                <w:kern w:val="0"/>
+                <w:sz w:val="22"/>
+                <w:szCs w:val="22"/>
+                <w:lang w:eastAsia="es-MX" w:bidi="ar-SA"/>
+              </w:rPr>
+              <w:t xml:space="preserve">, </w:t>
+            </w:r>
+            <w:r>
+              <w:rPr>
+                <w:rFonts w:ascii="Ubuntu Light" w:eastAsia="Times New Roman" w:hAnsi="Ubuntu Light" w:cs="Calibri"/>
+                <w:color w:val="767171"/>
+                <w:kern w:val="0"/>
+                <w:sz w:val="22"/>
+                <w:szCs w:val="22"/>
+                <w:lang w:eastAsia="es-MX" w:bidi="ar-SA"/>
+              </w:rPr>
+              <w:t>es</w:t>
+            </w:r>
+            <w:r>
+              <w:rPr>
+                <w:rFonts w:ascii="Ubuntu Light" w:eastAsia="Times New Roman" w:hAnsi="Ubuntu Light" w:cs="Calibri"/>
+                <w:color w:val="767171"/>
+                <w:kern w:val="0"/>
+                <w:sz w:val="22"/>
+                <w:szCs w:val="22"/>
+                <w:lang w:eastAsia="es-MX" w:bidi="ar-SA"/>
+              </w:rPr>
+              <w:t xml:space="preserve"> una tarea fundamental para la prevención de la inocuidad alimentaria.</w:t>
+            </w:r>
+          </w:p>
+          <w:p>
+            <w:pPr>
+              <w:suppressAutoHyphens w:val="0"/>
+              <w:autoSpaceDN/>
+              <w:textAlignment w:val="auto"/>
+              <w:rPr>
+                <w:rFonts w:ascii="Ubuntu Light" w:eastAsia="Times New Roman" w:hAnsi="Ubuntu Light" w:cs="Calibri"/>
+                <w:color w:val="767171"/>
+                <w:kern w:val="0"/>
+                <w:sz w:val="22"/>
+                <w:szCs w:val="22"/>
+                <w:lang w:eastAsia="es-MX" w:bidi="ar-SA"/>
+              </w:rPr>
+            </w:pPr>
+          </w:p>
+          <w:p>
+            <w:pPr>
+              <w:suppressAutoHyphens w:val="0"/>
+              <w:autoSpaceDN/>
+              <w:textAlignment w:val="auto"/>
+              <w:rPr>
+                <w:rFonts w:ascii="Ubuntu Light" w:eastAsia="Times New Roman" w:hAnsi="Ubuntu Light" w:cs="Calibri"/>
+                <w:color w:val="767171"/>
+                <w:kern w:val="0"/>
+                <w:sz w:val="22"/>
+                <w:szCs w:val="22"/>
+                <w:lang w:eastAsia="es-MX" w:bidi="ar-SA"/>
+              </w:rPr>
+            </w:pPr>
+            <w:r>
+              <w:rPr>
+                <w:rFonts w:ascii="Ubuntu Light" w:eastAsia="Times New Roman" w:hAnsi="Ubuntu Light" w:cs="Calibri"/>
+                <w:color w:val="767171"/>
+                <w:kern w:val="0"/>
+                <w:sz w:val="22"/>
+                <w:szCs w:val="22"/>
+                <w:lang w:eastAsia="es-MX" w:bidi="ar-SA"/>
+              </w:rPr>
+              <w:t>La aplicación de e</w:t>
+            </w:r>
+            <w:r>
+              <w:rPr>
+                <w:rFonts w:ascii="Ubuntu Light" w:eastAsia="Times New Roman" w:hAnsi="Ubuntu Light" w:cs="Calibri"/>
+                <w:color w:val="767171"/>
+                <w:kern w:val="0"/>
+                <w:sz w:val="22"/>
+                <w:szCs w:val="22"/>
+                <w:lang w:eastAsia="es-MX" w:bidi="ar-SA"/>
+              </w:rPr>
+              <w:t xml:space="preserve">ste proyecto significará </w:t>
+            </w:r>
+            <w:r>
+              <w:rPr>
+                <w:rFonts w:ascii="Ubuntu Light" w:eastAsia="Times New Roman" w:hAnsi="Ubuntu Light" w:cs="Calibri"/>
+                <w:color w:val="767171"/>
+                <w:kern w:val="0"/>
+                <w:sz w:val="22"/>
+                <w:szCs w:val="22"/>
+                <w:lang w:eastAsia="es-MX" w:bidi="ar-SA"/>
+              </w:rPr>
+              <w:t>una</w:t>
+            </w:r>
+            <w:r>
+              <w:rPr>
+                <w:rFonts w:ascii="Ubuntu Light" w:eastAsia="Times New Roman" w:hAnsi="Ubuntu Light" w:cs="Calibri"/>
+                <w:color w:val="767171"/>
+                <w:kern w:val="0"/>
+                <w:sz w:val="22"/>
+                <w:szCs w:val="22"/>
+                <w:lang w:eastAsia="es-MX" w:bidi="ar-SA"/>
+              </w:rPr>
+              <w:t xml:space="preserve"> forma eficiente para evitar problemas de deterioro de </w:t>
+            </w:r>
+            <w:r>
+              <w:rPr>
+                <w:rFonts w:ascii="Ubuntu Light" w:eastAsia="Times New Roman" w:hAnsi="Ubuntu Light" w:cs="Calibri"/>
+                <w:color w:val="767171"/>
+                <w:kern w:val="0"/>
+                <w:sz w:val="22"/>
+                <w:szCs w:val="22"/>
+                <w:lang w:eastAsia="es-MX" w:bidi="ar-SA"/>
+              </w:rPr>
+              <w:t xml:space="preserve">los </w:t>
+            </w:r>
+            <w:r>
+              <w:rPr>
+                <w:rFonts w:ascii="Ubuntu Light" w:eastAsia="Times New Roman" w:hAnsi="Ubuntu Light" w:cs="Calibri"/>
+                <w:color w:val="767171"/>
+                <w:kern w:val="0"/>
+                <w:sz w:val="22"/>
+                <w:szCs w:val="22"/>
+                <w:lang w:eastAsia="es-MX" w:bidi="ar-SA"/>
+              </w:rPr>
+              <w:t>producto</w:t>
+            </w:r>
+            <w:r>
+              <w:rPr>
+                <w:rFonts w:ascii="Ubuntu Light" w:eastAsia="Times New Roman" w:hAnsi="Ubuntu Light" w:cs="Calibri"/>
+                <w:color w:val="767171"/>
+                <w:kern w:val="0"/>
+                <w:sz w:val="22"/>
+                <w:szCs w:val="22"/>
+                <w:lang w:eastAsia="es-MX" w:bidi="ar-SA"/>
+              </w:rPr>
+              <w:t>s alimenticios, lo cual, consecuentemente abaratará sus precios y contribuirá con la agenda 2030 de la ONU para abatir la pobreza mundial</w:t>
+            </w:r>
+            <w:r>
+              <w:rPr>
+                <w:rFonts w:ascii="Ubuntu Light" w:eastAsia="Times New Roman" w:hAnsi="Ubuntu Light" w:cs="Calibri"/>
+                <w:color w:val="767171"/>
+                <w:kern w:val="0"/>
+                <w:sz w:val="22"/>
+                <w:szCs w:val="22"/>
+                <w:lang w:eastAsia="es-MX" w:bidi="ar-SA"/>
+              </w:rPr>
+              <w:t>&gt;</w:t>
             </w:r>
             <w:r>
               <w:rPr>
@@ -2094,6 +2641,7 @@
                 <w:szCs w:val="22"/>
                 <w:lang w:eastAsia="es-MX" w:bidi="ar-SA"/>
               </w:rPr>
+              <w:lastRenderedPageBreak/>
               <w:t>Productos</w:t>
             </w:r>
           </w:p>
@@ -2253,7 +2801,6 @@
                 <w:szCs w:val="22"/>
                 <w:lang w:eastAsia="es-MX" w:bidi="ar-SA"/>
               </w:rPr>
-              <w:lastRenderedPageBreak/>
               <w:t>Servicios</w:t>
             </w:r>
           </w:p>
@@ -2287,7 +2834,29 @@
                 <w:szCs w:val="22"/>
                 <w:lang w:eastAsia="es-MX" w:bidi="ar-SA"/>
               </w:rPr>
-              <w:t>&lt;Servicio 1&gt;&lt;Enlistar productos-servicios resultantes de este proyecto&gt;</w:t>
+              <w:t>&lt;</w:t>
+            </w:r>
+            <w:r>
+              <w:rPr>
+                <w:rFonts w:ascii="Ubuntu Light" w:eastAsia="Times New Roman" w:hAnsi="Ubuntu Light" w:cs="Calibri"/>
+                <w:color w:val="767171"/>
+                <w:kern w:val="0"/>
+                <w:sz w:val="22"/>
+                <w:szCs w:val="22"/>
+                <w:lang w:eastAsia="es-MX" w:bidi="ar-SA"/>
+              </w:rPr>
+              <w:t>Monitoreo ambiental en la industria alimentaria</w:t>
+            </w:r>
+            <w:r>
+              <w:rPr>
+                <w:rFonts w:ascii="Ubuntu Light" w:eastAsia="Times New Roman" w:hAnsi="Ubuntu Light" w:cs="Calibri"/>
+                <w:color w:val="767171"/>
+                <w:kern w:val="0"/>
+                <w:sz w:val="22"/>
+                <w:szCs w:val="22"/>
+                <w:lang w:eastAsia="es-MX" w:bidi="ar-SA"/>
+              </w:rPr>
+              <w:t>&gt;</w:t>
             </w:r>
           </w:p>
         </w:tc>
@@ -2480,7 +3049,94 @@
                 <w:szCs w:val="22"/>
                 <w:lang w:eastAsia="es-MX" w:bidi="ar-SA"/>
               </w:rPr>
-              <w:t>&lt;Descripción breve de lo que la implementación de los productos de este proyecto logrará, como beneficios, reportes, aplicaciones, datos, acciones, etc.&gt;</w:t>
+              <w:t>&lt;</w:t>
+            </w:r>
+            <w:r>
+              <w:rPr>
+                <w:rFonts w:ascii="Ubuntu Light" w:eastAsia="Times New Roman" w:hAnsi="Ubuntu Light" w:cs="Calibri"/>
+                <w:color w:val="767171"/>
+                <w:kern w:val="0"/>
+                <w:sz w:val="22"/>
+                <w:szCs w:val="22"/>
+                <w:lang w:eastAsia="es-MX" w:bidi="ar-SA"/>
+              </w:rPr>
+              <w:t>Prototipo funcional</w:t>
+            </w:r>
+          </w:p>
+          <w:p>
+            <w:pPr>
+              <w:suppressAutoHyphens w:val="0"/>
+              <w:autoSpaceDN/>
+              <w:textAlignment w:val="auto"/>
+              <w:rPr>
+                <w:rFonts w:ascii="Ubuntu Light" w:eastAsia="Times New Roman" w:hAnsi="Ubuntu Light" w:cs="Calibri"/>
+                <w:color w:val="767171"/>
+                <w:kern w:val="0"/>
+                <w:sz w:val="22"/>
+                <w:szCs w:val="22"/>
+                <w:lang w:eastAsia="es-MX" w:bidi="ar-SA"/>
+              </w:rPr>
+            </w:pPr>
+            <w:r>
+              <w:rPr>
+                <w:rFonts w:ascii="Ubuntu Light" w:eastAsia="Times New Roman" w:hAnsi="Ubuntu Light" w:cs="Calibri"/>
+                <w:color w:val="767171"/>
+                <w:kern w:val="0"/>
+                <w:sz w:val="22"/>
+                <w:szCs w:val="22"/>
+                <w:lang w:eastAsia="es-MX" w:bidi="ar-SA"/>
+              </w:rPr>
+              <w:t xml:space="preserve">  Reporte de proyecto</w:t>
+            </w:r>
+          </w:p>
+          <w:p>
+            <w:pPr>
+              <w:suppressAutoHyphens w:val="0"/>
+              <w:autoSpaceDN/>
+              <w:textAlignment w:val="auto"/>
+              <w:rPr>
+                <w:rFonts w:ascii="Ubuntu Light" w:eastAsia="Times New Roman" w:hAnsi="Ubuntu Light" w:cs="Calibri"/>
+                <w:color w:val="767171"/>
+                <w:kern w:val="0"/>
+                <w:sz w:val="22"/>
+                <w:szCs w:val="22"/>
+                <w:lang w:eastAsia="es-MX" w:bidi="ar-SA"/>
+              </w:rPr>
+            </w:pPr>
+            <w:r>
+              <w:rPr>
+                <w:rFonts w:ascii="Ubuntu Light" w:eastAsia="Times New Roman" w:hAnsi="Ubuntu Light" w:cs="Calibri"/>
+                <w:color w:val="767171"/>
+                <w:kern w:val="0"/>
+                <w:sz w:val="22"/>
+                <w:szCs w:val="22"/>
+                <w:lang w:eastAsia="es-MX" w:bidi="ar-SA"/>
+              </w:rPr>
+              <w:t xml:space="preserve"> Curso en plataforma </w:t>
+            </w:r>
+            <w:proofErr w:type="spellStart"/>
+            <w:r>
+              <w:rPr>
+                <w:rFonts w:ascii="Ubuntu Light" w:eastAsia="Times New Roman" w:hAnsi="Ubuntu Light" w:cs="Calibri"/>
+                <w:color w:val="767171"/>
+                <w:kern w:val="0"/>
+                <w:sz w:val="22"/>
+                <w:szCs w:val="22"/>
+                <w:lang w:eastAsia="es-MX" w:bidi="ar-SA"/>
+              </w:rPr>
+              <w:t>CodigoIoT</w:t>
+            </w:r>
+            <w:proofErr w:type="spellEnd"/>
+            <w:r>
+              <w:rPr>
+                <w:rFonts w:ascii="Ubuntu Light" w:eastAsia="Times New Roman" w:hAnsi="Ubuntu Light" w:cs="Calibri"/>
+                <w:color w:val="767171"/>
+                <w:kern w:val="0"/>
+                <w:sz w:val="22"/>
+                <w:szCs w:val="22"/>
+                <w:lang w:eastAsia="es-MX" w:bidi="ar-SA"/>
+              </w:rPr>
+              <w:t>&gt;</w:t>
             </w:r>
             <w:r>
               <w:rPr>
@@ -2899,6 +3555,7 @@
                 <w:szCs w:val="22"/>
                 <w:lang w:eastAsia="es-MX" w:bidi="ar-SA"/>
               </w:rPr>
+              <w:lastRenderedPageBreak/>
               <w:br/>
             </w:r>
             <w:r>

</xml_diff>